<commit_message>
Added Battle Music LOL
</commit_message>
<xml_diff>
--- a/Assignment4/assg4.docx
+++ b/Assignment4/assg4.docx
@@ -1,6 +1,6 @@
 
 <file path=word/document.xml><?xml version="1.0" encoding="utf-8"?>
-<w:document xmlns:wpc="http://schemas.microsoft.com/office/word/2010/wordprocessingCanvas" xmlns:cx="http://schemas.microsoft.com/office/drawing/2014/chartex" xmlns:cx1="http://schemas.microsoft.com/office/drawing/2015/9/8/chartex" xmlns:cx2="http://schemas.microsoft.com/office/drawing/2015/10/21/chartex" xmlns:cx3="http://schemas.microsoft.com/office/drawing/2016/5/9/chartex" xmlns:cx4="http://schemas.microsoft.com/office/drawing/2016/5/10/chartex" xmlns:cx5="http://schemas.microsoft.com/office/drawing/2016/5/11/chartex" xmlns:cx6="http://schemas.microsoft.com/office/drawing/2016/5/12/chartex" xmlns:cx7="http://schemas.microsoft.com/office/drawing/2016/5/13/chartex" xmlns:cx8="http://schemas.microsoft.com/office/drawing/2016/5/14/chartex" xmlns:mc="http://schemas.openxmlformats.org/markup-compatibility/2006" xmlns:aink="http://schemas.microsoft.com/office/drawing/2016/ink" xmlns:am3d="http://schemas.microsoft.com/office/drawing/2017/model3d" xmlns:o="urn:schemas-microsoft-com:office:office" xmlns:r="http://schemas.openxmlformats.org/officeDocument/2006/relationships" xmlns:m="http://schemas.openxmlformats.org/officeDocument/2006/math" xmlns:v="urn:schemas-microsoft-com:vml" xmlns:wp14="http://schemas.microsoft.com/office/word/2010/wordprocessingDrawing" xmlns:wp="http://schemas.openxmlformats.org/drawingml/2006/wordprocessingDrawing" xmlns:w10="urn:schemas-microsoft-com:office:word" xmlns:w="http://schemas.openxmlformats.org/wordprocessingml/2006/main" xmlns:w14="http://schemas.microsoft.com/office/word/2010/wordml" xmlns:w15="http://schemas.microsoft.com/office/word/2012/wordml" xmlns:w16cid="http://schemas.microsoft.com/office/word/2016/wordml/cid" xmlns:w16se="http://schemas.microsoft.com/office/word/2015/wordml/symex" xmlns:wpg="http://schemas.microsoft.com/office/word/2010/wordprocessingGroup" xmlns:wpi="http://schemas.microsoft.com/office/word/2010/wordprocessingInk" xmlns:wne="http://schemas.microsoft.com/office/word/2006/wordml" xmlns:wps="http://schemas.microsoft.com/office/word/2010/wordprocessingShape" mc:Ignorable="w14 w15 w16se w16cid wp14">
+<w:document xmlns:wpc="http://schemas.microsoft.com/office/word/2010/wordprocessingCanvas" xmlns:cx="http://schemas.microsoft.com/office/drawing/2014/chartex" xmlns:cx1="http://schemas.microsoft.com/office/drawing/2015/9/8/chartex" xmlns:cx2="http://schemas.microsoft.com/office/drawing/2015/10/21/chartex" xmlns:cx3="http://schemas.microsoft.com/office/drawing/2016/5/9/chartex" xmlns:cx4="http://schemas.microsoft.com/office/drawing/2016/5/10/chartex" xmlns:cx5="http://schemas.microsoft.com/office/drawing/2016/5/11/chartex" xmlns:cx6="http://schemas.microsoft.com/office/drawing/2016/5/12/chartex" xmlns:cx7="http://schemas.microsoft.com/office/drawing/2016/5/13/chartex" xmlns:cx8="http://schemas.microsoft.com/office/drawing/2016/5/14/chartex" xmlns:mc="http://schemas.openxmlformats.org/markup-compatibility/2006" xmlns:aink="http://schemas.microsoft.com/office/drawing/2016/ink" xmlns:am3d="http://schemas.microsoft.com/office/drawing/2017/model3d" xmlns:o="urn:schemas-microsoft-com:office:office" xmlns:r="http://schemas.openxmlformats.org/officeDocument/2006/relationships" xmlns:m="http://schemas.openxmlformats.org/officeDocument/2006/math" xmlns:v="urn:schemas-microsoft-com:vml" xmlns:wp14="http://schemas.microsoft.com/office/word/2010/wordprocessingDrawing" xmlns:wp="http://schemas.openxmlformats.org/drawingml/2006/wordprocessingDrawing" xmlns:w10="urn:schemas-microsoft-com:office:word" xmlns:w="http://schemas.openxmlformats.org/wordprocessingml/2006/main" xmlns:w14="http://schemas.microsoft.com/office/word/2010/wordml" xmlns:w15="http://schemas.microsoft.com/office/word/2012/wordml" xmlns:w16cex="http://schemas.microsoft.com/office/word/2018/wordml/cex" xmlns:w16cid="http://schemas.microsoft.com/office/word/2016/wordml/cid" xmlns:w16="http://schemas.microsoft.com/office/word/2018/wordml" xmlns:w16se="http://schemas.microsoft.com/office/word/2015/wordml/symex" xmlns:wpg="http://schemas.microsoft.com/office/word/2010/wordprocessingGroup" xmlns:wpi="http://schemas.microsoft.com/office/word/2010/wordprocessingInk" xmlns:wne="http://schemas.microsoft.com/office/word/2006/wordml" xmlns:wps="http://schemas.microsoft.com/office/word/2010/wordprocessingShape" mc:Ignorable="w14 w15 w16se w16cid w16 w16cex wp14">
   <w:body>
     <w:p>
       <w:pPr>
@@ -236,76 +236,62 @@
         <w:rPr>
           <w:rFonts w:ascii="Consolas" w:hAnsi="Consolas" w:cs="Consolas"/>
         </w:rPr>
-        <w:t xml:space="preserve">Freedom is a two-player abstract strategy board game invented by </w:t>
+        <w:t xml:space="preserve">Freedom is a two-player abstract strategy board game invented by Veljko </w:t>
       </w:r>
       <w:proofErr w:type="spellStart"/>
       <w:r>
         <w:rPr>
           <w:rFonts w:ascii="Consolas" w:hAnsi="Consolas" w:cs="Consolas"/>
         </w:rPr>
-        <w:t>Veljko</w:t>
+        <w:t>Cirovic</w:t>
       </w:r>
       <w:proofErr w:type="spellEnd"/>
       <w:r>
         <w:rPr>
           <w:rFonts w:ascii="Consolas" w:hAnsi="Consolas" w:cs="Consolas"/>
         </w:rPr>
-        <w:t xml:space="preserve"> </w:t>
+        <w:t xml:space="preserve"> and Nebojsa </w:t>
       </w:r>
       <w:proofErr w:type="spellStart"/>
       <w:r>
         <w:rPr>
           <w:rFonts w:ascii="Consolas" w:hAnsi="Consolas" w:cs="Consolas"/>
         </w:rPr>
-        <w:t>Cirovic</w:t>
+        <w:t>Sankovic</w:t>
       </w:r>
       <w:proofErr w:type="spellEnd"/>
       <w:r>
         <w:rPr>
           <w:rFonts w:ascii="Consolas" w:hAnsi="Consolas" w:cs="Consolas"/>
         </w:rPr>
-        <w:t xml:space="preserve"> and Nebojsa </w:t>
+        <w:t xml:space="preserve"> in 2010. It is played with black and white stones on a square board. The game is related to Go-</w:t>
       </w:r>
       <w:proofErr w:type="spellStart"/>
       <w:r>
         <w:rPr>
           <w:rFonts w:ascii="Consolas" w:hAnsi="Consolas" w:cs="Consolas"/>
         </w:rPr>
-        <w:t>Sankovic</w:t>
+        <w:t>Moku</w:t>
       </w:r>
       <w:proofErr w:type="spellEnd"/>
       <w:r>
         <w:rPr>
           <w:rFonts w:ascii="Consolas" w:hAnsi="Consolas" w:cs="Consolas"/>
         </w:rPr>
-        <w:t xml:space="preserve"> in 2010. It is played with black and white stones on a square board. The game is related to Go-</w:t>
+        <w:t xml:space="preserve"> and </w:t>
       </w:r>
       <w:proofErr w:type="spellStart"/>
       <w:r>
         <w:rPr>
           <w:rFonts w:ascii="Consolas" w:hAnsi="Consolas" w:cs="Consolas"/>
         </w:rPr>
-        <w:t>Moku</w:t>
+        <w:t>Slimetrail</w:t>
       </w:r>
       <w:proofErr w:type="spellEnd"/>
       <w:r>
         <w:rPr>
           <w:rFonts w:ascii="Consolas" w:hAnsi="Consolas" w:cs="Consolas"/>
         </w:rPr>
-        <w:t xml:space="preserve"> and </w:t>
-      </w:r>
-      <w:proofErr w:type="spellStart"/>
-      <w:r>
-        <w:rPr>
-          <w:rFonts w:ascii="Consolas" w:hAnsi="Consolas" w:cs="Consolas"/>
-        </w:rPr>
-        <w:t>Slimetrail</w:t>
-      </w:r>
-      <w:proofErr w:type="spellEnd"/>
-      <w:r>
-        <w:rPr>
-          <w:rFonts w:ascii="Consolas" w:hAnsi="Consolas" w:cs="Consolas"/>
-        </w:rPr>
         <w:t>. It can be played with a Go set or with pen and paper.</w:t>
       </w:r>
     </w:p>
@@ -414,12 +400,46 @@
         <w:rPr>
           <w:rFonts w:ascii="Consolas" w:hAnsi="Consolas" w:cs="Consolas"/>
         </w:rPr>
-        <w:t xml:space="preserve">Play: A game begins with an empty board. Each player has an allocated color: White and Black. White plays first, putting one white stone anywhere on the board. After this move players take turns placing their stones on empty cells adjacent to the last opponent's stone. If all cells adjacent to the last opponent's stone are </w:t>
+        <w:t xml:space="preserve">Play: A game begins with an empty board. Each player has an allocated color: White and Black. White </w:t>
+      </w:r>
+      <w:r>
+        <w:rPr>
+          <w:rFonts w:ascii="Consolas" w:hAnsi="Consolas" w:cs="Consolas"/>
+          <w:highlight w:val="yellow"/>
+        </w:rPr>
+        <w:t>plays first, putting one white stone anywhere on the board</w:t>
+      </w:r>
+      <w:r>
+        <w:rPr>
+          <w:rFonts w:ascii="Consolas" w:hAnsi="Consolas" w:cs="Consolas"/>
+        </w:rPr>
+        <w:t xml:space="preserve">. After this move players take turns placing their stones on empty cells </w:t>
+      </w:r>
+      <w:r>
+        <w:rPr>
+          <w:rFonts w:ascii="Consolas" w:hAnsi="Consolas" w:cs="Consolas"/>
+          <w:highlight w:val="yellow"/>
+        </w:rPr>
+        <w:t>adjacent to the last opponent's stone</w:t>
+      </w:r>
+      <w:r>
+        <w:rPr>
+          <w:rFonts w:ascii="Consolas" w:hAnsi="Consolas" w:cs="Consolas"/>
+        </w:rPr>
+        <w:t xml:space="preserve">. </w:t>
+      </w:r>
+      <w:r>
+        <w:rPr>
+          <w:rFonts w:ascii="Consolas" w:hAnsi="Consolas" w:cs="Consolas"/>
+          <w:highlight w:val="yellow"/>
+        </w:rPr>
+        <w:t xml:space="preserve">If all cells adjacent to the last opponent's stone are </w:t>
       </w:r>
       <w:proofErr w:type="gramStart"/>
       <w:r>
         <w:rPr>
           <w:rFonts w:ascii="Consolas" w:hAnsi="Consolas" w:cs="Consolas"/>
+          <w:highlight w:val="yellow"/>
         </w:rPr>
         <w:t>occupied</w:t>
       </w:r>
@@ -427,8 +447,15 @@
       <w:r>
         <w:rPr>
           <w:rFonts w:ascii="Consolas" w:hAnsi="Consolas" w:cs="Consolas"/>
-        </w:rPr>
-        <w:t xml:space="preserve"> then the player gets the right ("freedom") to place his stone on any empty cell of the board. The game ends when the board is filled with stones. The last player has the right to pass on his last turn (and leave the last cell empty) if placing his stone reduces his score.</w:t>
+          <w:highlight w:val="yellow"/>
+        </w:rPr>
+        <w:t xml:space="preserve"> then the player gets the right ("freedom") to place his stone on any empty cell of the board</w:t>
+      </w:r>
+      <w:r>
+        <w:rPr>
+          <w:rFonts w:ascii="Consolas" w:hAnsi="Consolas" w:cs="Consolas"/>
+        </w:rPr>
+        <w:t>. The game ends when the board is filled with stones. The last player has the right to pass on his last turn (and leave the last cell empty) if placing his stone reduces his score.</w:t>
       </w:r>
       <w:r>
         <w:rPr>
@@ -762,8 +789,6 @@
         </w:rPr>
         <w:t xml:space="preserve"> (or even smaller board)</w:t>
       </w:r>
-      <w:bookmarkStart w:id="0" w:name="_GoBack"/>
-      <w:bookmarkEnd w:id="0"/>
       <w:r>
         <w:rPr>
           <w:rFonts w:ascii="Consolas" w:hAnsi="Consolas" w:cs="Consolas"/>
@@ -851,7 +876,7 @@
 </file>
 
 <file path=word/numbering.xml><?xml version="1.0" encoding="utf-8"?>
-<w:numbering xmlns:wpc="http://schemas.microsoft.com/office/word/2010/wordprocessingCanvas" xmlns:cx="http://schemas.microsoft.com/office/drawing/2014/chartex" xmlns:cx1="http://schemas.microsoft.com/office/drawing/2015/9/8/chartex" xmlns:cx2="http://schemas.microsoft.com/office/drawing/2015/10/21/chartex" xmlns:cx3="http://schemas.microsoft.com/office/drawing/2016/5/9/chartex" xmlns:cx4="http://schemas.microsoft.com/office/drawing/2016/5/10/chartex" xmlns:cx5="http://schemas.microsoft.com/office/drawing/2016/5/11/chartex" xmlns:cx6="http://schemas.microsoft.com/office/drawing/2016/5/12/chartex" xmlns:cx7="http://schemas.microsoft.com/office/drawing/2016/5/13/chartex" xmlns:cx8="http://schemas.microsoft.com/office/drawing/2016/5/14/chartex" xmlns:mc="http://schemas.openxmlformats.org/markup-compatibility/2006" xmlns:aink="http://schemas.microsoft.com/office/drawing/2016/ink" xmlns:am3d="http://schemas.microsoft.com/office/drawing/2017/model3d" xmlns:o="urn:schemas-microsoft-com:office:office" xmlns:r="http://schemas.openxmlformats.org/officeDocument/2006/relationships" xmlns:m="http://schemas.openxmlformats.org/officeDocument/2006/math" xmlns:v="urn:schemas-microsoft-com:vml" xmlns:wp14="http://schemas.microsoft.com/office/word/2010/wordprocessingDrawing" xmlns:wp="http://schemas.openxmlformats.org/drawingml/2006/wordprocessingDrawing" xmlns:w10="urn:schemas-microsoft-com:office:word" xmlns:w="http://schemas.openxmlformats.org/wordprocessingml/2006/main" xmlns:w14="http://schemas.microsoft.com/office/word/2010/wordml" xmlns:w15="http://schemas.microsoft.com/office/word/2012/wordml" xmlns:w16cid="http://schemas.microsoft.com/office/word/2016/wordml/cid" xmlns:w16se="http://schemas.microsoft.com/office/word/2015/wordml/symex" xmlns:wpg="http://schemas.microsoft.com/office/word/2010/wordprocessingGroup" xmlns:wpi="http://schemas.microsoft.com/office/word/2010/wordprocessingInk" xmlns:wne="http://schemas.microsoft.com/office/word/2006/wordml" xmlns:wps="http://schemas.microsoft.com/office/word/2010/wordprocessingShape" mc:Ignorable="w14 w15 w16se w16cid wp14">
+<w:numbering xmlns:wpc="http://schemas.microsoft.com/office/word/2010/wordprocessingCanvas" xmlns:cx="http://schemas.microsoft.com/office/drawing/2014/chartex" xmlns:cx1="http://schemas.microsoft.com/office/drawing/2015/9/8/chartex" xmlns:cx2="http://schemas.microsoft.com/office/drawing/2015/10/21/chartex" xmlns:cx3="http://schemas.microsoft.com/office/drawing/2016/5/9/chartex" xmlns:cx4="http://schemas.microsoft.com/office/drawing/2016/5/10/chartex" xmlns:cx5="http://schemas.microsoft.com/office/drawing/2016/5/11/chartex" xmlns:cx6="http://schemas.microsoft.com/office/drawing/2016/5/12/chartex" xmlns:cx7="http://schemas.microsoft.com/office/drawing/2016/5/13/chartex" xmlns:cx8="http://schemas.microsoft.com/office/drawing/2016/5/14/chartex" xmlns:mc="http://schemas.openxmlformats.org/markup-compatibility/2006" xmlns:aink="http://schemas.microsoft.com/office/drawing/2016/ink" xmlns:am3d="http://schemas.microsoft.com/office/drawing/2017/model3d" xmlns:o="urn:schemas-microsoft-com:office:office" xmlns:r="http://schemas.openxmlformats.org/officeDocument/2006/relationships" xmlns:m="http://schemas.openxmlformats.org/officeDocument/2006/math" xmlns:v="urn:schemas-microsoft-com:vml" xmlns:wp14="http://schemas.microsoft.com/office/word/2010/wordprocessingDrawing" xmlns:wp="http://schemas.openxmlformats.org/drawingml/2006/wordprocessingDrawing" xmlns:w10="urn:schemas-microsoft-com:office:word" xmlns:w="http://schemas.openxmlformats.org/wordprocessingml/2006/main" xmlns:w14="http://schemas.microsoft.com/office/word/2010/wordml" xmlns:w15="http://schemas.microsoft.com/office/word/2012/wordml" xmlns:w16cex="http://schemas.microsoft.com/office/word/2018/wordml/cex" xmlns:w16cid="http://schemas.microsoft.com/office/word/2016/wordml/cid" xmlns:w16="http://schemas.microsoft.com/office/word/2018/wordml" xmlns:w16se="http://schemas.microsoft.com/office/word/2015/wordml/symex" xmlns:wpg="http://schemas.microsoft.com/office/word/2010/wordprocessingGroup" xmlns:wpi="http://schemas.microsoft.com/office/word/2010/wordprocessingInk" xmlns:wne="http://schemas.microsoft.com/office/word/2006/wordml" xmlns:wps="http://schemas.microsoft.com/office/word/2010/wordprocessingShape" mc:Ignorable="w14 w15 w16se w16cid w16 w16cex wp14">
   <w:abstractNum w:abstractNumId="0" w15:restartNumberingAfterBreak="0">
     <w:nsid w:val="03DA64F3"/>
     <w:multiLevelType w:val="hybridMultilevel"/>
@@ -1584,7 +1609,7 @@
 </file>
 
 <file path=word/styles.xml><?xml version="1.0" encoding="utf-8"?>
-<w:styles xmlns:mc="http://schemas.openxmlformats.org/markup-compatibility/2006" xmlns:r="http://schemas.openxmlformats.org/officeDocument/2006/relationships" xmlns:w="http://schemas.openxmlformats.org/wordprocessingml/2006/main" xmlns:w14="http://schemas.microsoft.com/office/word/2010/wordml" xmlns:w15="http://schemas.microsoft.com/office/word/2012/wordml" xmlns:w16cid="http://schemas.microsoft.com/office/word/2016/wordml/cid" xmlns:w16se="http://schemas.microsoft.com/office/word/2015/wordml/symex" mc:Ignorable="w14 w15 w16se w16cid">
+<w:styles xmlns:mc="http://schemas.openxmlformats.org/markup-compatibility/2006" xmlns:r="http://schemas.openxmlformats.org/officeDocument/2006/relationships" xmlns:w="http://schemas.openxmlformats.org/wordprocessingml/2006/main" xmlns:w14="http://schemas.microsoft.com/office/word/2010/wordml" xmlns:w15="http://schemas.microsoft.com/office/word/2012/wordml" xmlns:w16cex="http://schemas.microsoft.com/office/word/2018/wordml/cex" xmlns:w16cid="http://schemas.microsoft.com/office/word/2016/wordml/cid" xmlns:w16="http://schemas.microsoft.com/office/word/2018/wordml" xmlns:w16se="http://schemas.microsoft.com/office/word/2015/wordml/symex" mc:Ignorable="w14 w15 w16se w16cid w16 w16cex">
   <w:docDefaults>
     <w:rPrDefault>
       <w:rPr>
@@ -1600,7 +1625,7 @@
       </w:pPr>
     </w:pPrDefault>
   </w:docDefaults>
-  <w:latentStyles w:defLockedState="0" w:defUIPriority="99" w:defSemiHidden="0" w:defUnhideWhenUsed="0" w:defQFormat="0" w:count="375">
+  <w:latentStyles w:defLockedState="0" w:defUIPriority="99" w:defSemiHidden="0" w:defUnhideWhenUsed="0" w:defQFormat="0" w:count="376">
     <w:lsdException w:name="Normal" w:uiPriority="0" w:qFormat="1"/>
     <w:lsdException w:name="heading 1" w:uiPriority="9" w:qFormat="1"/>
     <w:lsdException w:name="heading 2" w:semiHidden="1" w:uiPriority="0" w:unhideWhenUsed="1" w:qFormat="1"/>
@@ -1706,7 +1731,6 @@
     <w:lsdException w:name="HTML Sample" w:semiHidden="1" w:unhideWhenUsed="1"/>
     <w:lsdException w:name="HTML Typewriter" w:semiHidden="1" w:unhideWhenUsed="1"/>
     <w:lsdException w:name="HTML Variable" w:semiHidden="1" w:unhideWhenUsed="1"/>
-    <w:lsdException w:name="Normal Table" w:semiHidden="1" w:unhideWhenUsed="1"/>
     <w:lsdException w:name="annotation subject" w:semiHidden="1" w:unhideWhenUsed="1"/>
     <w:lsdException w:name="No List" w:semiHidden="1" w:unhideWhenUsed="1"/>
     <w:lsdException w:name="Outline List 1" w:semiHidden="1" w:unhideWhenUsed="1"/>
@@ -1753,10 +1777,8 @@
     <w:lsdException w:name="Table Subtle 2" w:semiHidden="1" w:unhideWhenUsed="1"/>
     <w:lsdException w:name="Table Web 1" w:semiHidden="1" w:unhideWhenUsed="1"/>
     <w:lsdException w:name="Table Web 2" w:semiHidden="1" w:unhideWhenUsed="1"/>
-    <w:lsdException w:name="Table Web 3" w:semiHidden="1" w:unhideWhenUsed="1"/>
     <w:lsdException w:name="Balloon Text" w:semiHidden="1" w:unhideWhenUsed="1"/>
     <w:lsdException w:name="Table Grid" w:uiPriority="39"/>
-    <w:lsdException w:name="Table Theme" w:semiHidden="1" w:unhideWhenUsed="1"/>
     <w:lsdException w:name="Placeholder Text" w:semiHidden="1"/>
     <w:lsdException w:name="No Spacing" w:uiPriority="1" w:qFormat="1"/>
     <w:lsdException w:name="Light Shading" w:uiPriority="60"/>
@@ -1976,6 +1998,7 @@
     <w:lsdException w:name="Smart Hyperlink" w:semiHidden="1" w:unhideWhenUsed="1"/>
     <w:lsdException w:name="Hashtag" w:semiHidden="1" w:unhideWhenUsed="1"/>
     <w:lsdException w:name="Unresolved Mention" w:semiHidden="1" w:unhideWhenUsed="1"/>
+    <w:lsdException w:name="Smart Link" w:semiHidden="1" w:unhideWhenUsed="1"/>
   </w:latentStyles>
   <w:style w:type="paragraph" w:default="1" w:styleId="Normal">
     <w:name w:val="Normal"/>

</xml_diff>